<commit_message>
gitignore ignora fichero private.txt y capeta privada con el fichero fichero.txt. Readme actualizado
</commit_message>
<xml_diff>
--- a/README.docx
+++ b/README.docx
@@ -284,25 +284,414 @@
         <w:jc w:val="left"/>
         <w:rPr>
           <w:rFonts w:ascii="Calibri" w:hAnsi="Calibri" w:cs="Calibri" w:eastAsia="Calibri"/>
-          <w:color w:val="auto"/>
-          <w:spacing w:val="0"/>
-          <w:position w:val="0"/>
-          <w:sz w:val="22"/>
-          <w:shd w:fill="auto" w:val="clear"/>
-        </w:rPr>
-      </w:pPr>
-      <w:r>
-        <w:rPr>
-          <w:rFonts w:ascii="Calibri" w:hAnsi="Calibri" w:cs="Calibri" w:eastAsia="Calibri"/>
-          <w:b/>
-          <w:color w:val="auto"/>
-          <w:spacing w:val="0"/>
-          <w:position w:val="0"/>
-          <w:sz w:val="22"/>
-          <w:shd w:fill="auto" w:val="clear"/>
-        </w:rPr>
-        <w:t xml:space="preserve">a)</w:t>
-      </w:r>
+          <w:b/>
+          <w:color w:val="auto"/>
+          <w:spacing w:val="0"/>
+          <w:position w:val="0"/>
+          <w:sz w:val="22"/>
+          <w:shd w:fill="auto" w:val="clear"/>
+        </w:rPr>
+      </w:pPr>
+      <w:r>
+        <w:rPr>
+          <w:rFonts w:ascii="Calibri" w:hAnsi="Calibri" w:cs="Calibri" w:eastAsia="Calibri"/>
+          <w:b/>
+          <w:color w:val="auto"/>
+          <w:spacing w:val="0"/>
+          <w:position w:val="0"/>
+          <w:sz w:val="22"/>
+          <w:shd w:fill="auto" w:val="clear"/>
+        </w:rPr>
+        <w:t xml:space="preserve">a) </w:t>
+      </w:r>
+      <w:r>
+        <w:object w:dxaOrig="8310" w:dyaOrig="3240">
+          <v:rect xmlns:o="urn:schemas-microsoft-com:office:office" xmlns:v="urn:schemas-microsoft-com:vml" id="rectole0000000003" style="width:415.500000pt;height:162.000000pt" o:preferrelative="t" o:ole="">
+            <o:lock v:ext="edit"/>
+            <v:imagedata xmlns:r="http://schemas.openxmlformats.org/officeDocument/2006/relationships" r:id="docRId7" o:title=""/>
+          </v:rect>
+          <o:OLEObject xmlns:r="http://schemas.openxmlformats.org/officeDocument/2006/relationships" xmlns:o="urn:schemas-microsoft-com:office:office" Type="Embed" ProgID="StaticMetafile" DrawAspect="Content" ObjectID="0000000003" ShapeID="rectole0000000003" r:id="docRId6"/>
+        </w:object>
+      </w:r>
+    </w:p>
+    <w:p>
+      <w:pPr>
+        <w:spacing w:before="0" w:after="200" w:line="276"/>
+        <w:ind w:right="0" w:left="0" w:firstLine="0"/>
+        <w:jc w:val="left"/>
+        <w:rPr>
+          <w:rFonts w:ascii="Calibri" w:hAnsi="Calibri" w:cs="Calibri" w:eastAsia="Calibri"/>
+          <w:b/>
+          <w:color w:val="auto"/>
+          <w:spacing w:val="0"/>
+          <w:position w:val="0"/>
+          <w:sz w:val="22"/>
+          <w:shd w:fill="auto" w:val="clear"/>
+        </w:rPr>
+      </w:pPr>
+      <w:r>
+        <w:object w:dxaOrig="8310" w:dyaOrig="3839">
+          <v:rect xmlns:o="urn:schemas-microsoft-com:office:office" xmlns:v="urn:schemas-microsoft-com:vml" id="rectole0000000004" style="width:415.500000pt;height:191.950000pt" o:preferrelative="t" o:ole="">
+            <o:lock v:ext="edit"/>
+            <v:imagedata xmlns:r="http://schemas.openxmlformats.org/officeDocument/2006/relationships" r:id="docRId9" o:title=""/>
+          </v:rect>
+          <o:OLEObject xmlns:r="http://schemas.openxmlformats.org/officeDocument/2006/relationships" xmlns:o="urn:schemas-microsoft-com:office:office" Type="Embed" ProgID="StaticMetafile" DrawAspect="Content" ObjectID="0000000004" ShapeID="rectole0000000004" r:id="docRId8"/>
+        </w:object>
+      </w:r>
+    </w:p>
+    <w:p>
+      <w:pPr>
+        <w:spacing w:before="0" w:after="200" w:line="276"/>
+        <w:ind w:right="0" w:left="0" w:firstLine="0"/>
+        <w:jc w:val="left"/>
+        <w:rPr>
+          <w:rFonts w:ascii="Calibri" w:hAnsi="Calibri" w:cs="Calibri" w:eastAsia="Calibri"/>
+          <w:b/>
+          <w:color w:val="auto"/>
+          <w:spacing w:val="0"/>
+          <w:position w:val="0"/>
+          <w:sz w:val="22"/>
+          <w:shd w:fill="auto" w:val="clear"/>
+        </w:rPr>
+      </w:pPr>
+      <w:r>
+        <w:rPr>
+          <w:rFonts w:ascii="Calibri" w:hAnsi="Calibri" w:cs="Calibri" w:eastAsia="Calibri"/>
+          <w:b/>
+          <w:color w:val="auto"/>
+          <w:spacing w:val="0"/>
+          <w:position w:val="0"/>
+          <w:sz w:val="22"/>
+          <w:shd w:fill="auto" w:val="clear"/>
+        </w:rPr>
+        <w:t xml:space="preserve">b) Sube los cambios al repositorio remoto</w:t>
+      </w:r>
+    </w:p>
+    <w:p>
+      <w:pPr>
+        <w:spacing w:before="0" w:after="200" w:line="276"/>
+        <w:ind w:right="0" w:left="0" w:firstLine="0"/>
+        <w:jc w:val="left"/>
+        <w:rPr>
+          <w:rFonts w:ascii="Calibri" w:hAnsi="Calibri" w:cs="Calibri" w:eastAsia="Calibri"/>
+          <w:b/>
+          <w:color w:val="auto"/>
+          <w:spacing w:val="0"/>
+          <w:position w:val="0"/>
+          <w:sz w:val="22"/>
+          <w:shd w:fill="auto" w:val="clear"/>
+        </w:rPr>
+      </w:pPr>
+      <w:r>
+        <w:rPr>
+          <w:rFonts w:ascii="Calibri" w:hAnsi="Calibri" w:cs="Calibri" w:eastAsia="Calibri"/>
+          <w:b/>
+          <w:color w:val="auto"/>
+          <w:spacing w:val="0"/>
+          <w:position w:val="0"/>
+          <w:sz w:val="22"/>
+          <w:shd w:fill="auto" w:val="clear"/>
+        </w:rPr>
+        <w:t xml:space="preserve">hago push al remoto</w:t>
+      </w:r>
+    </w:p>
+    <w:p>
+      <w:pPr>
+        <w:spacing w:before="0" w:after="200" w:line="240"/>
+        <w:ind w:right="0" w:left="0" w:firstLine="0"/>
+        <w:jc w:val="left"/>
+        <w:rPr>
+          <w:rFonts w:ascii="Calibri" w:hAnsi="Calibri" w:cs="Calibri" w:eastAsia="Calibri"/>
+          <w:b/>
+          <w:color w:val="auto"/>
+          <w:spacing w:val="0"/>
+          <w:position w:val="0"/>
+          <w:sz w:val="22"/>
+          <w:shd w:fill="auto" w:val="clear"/>
+        </w:rPr>
+      </w:pPr>
+      <w:r>
+        <w:object w:dxaOrig="8310" w:dyaOrig="3044">
+          <v:rect xmlns:o="urn:schemas-microsoft-com:office:office" xmlns:v="urn:schemas-microsoft-com:vml" id="rectole0000000005" style="width:415.500000pt;height:152.200000pt" o:preferrelative="t" o:ole="">
+            <o:lock v:ext="edit"/>
+            <v:imagedata xmlns:r="http://schemas.openxmlformats.org/officeDocument/2006/relationships" r:id="docRId11" o:title=""/>
+          </v:rect>
+          <o:OLEObject xmlns:r="http://schemas.openxmlformats.org/officeDocument/2006/relationships" xmlns:o="urn:schemas-microsoft-com:office:office" Type="Embed" ProgID="StaticMetafile" DrawAspect="Content" ObjectID="0000000005" ShapeID="rectole0000000005" r:id="docRId10"/>
+        </w:object>
+      </w:r>
+    </w:p>
+    <w:p>
+      <w:pPr>
+        <w:spacing w:before="0" w:after="200" w:line="240"/>
+        <w:ind w:right="0" w:left="0" w:firstLine="0"/>
+        <w:jc w:val="left"/>
+        <w:rPr>
+          <w:rFonts w:ascii="Calibri" w:hAnsi="Calibri" w:cs="Calibri" w:eastAsia="Calibri"/>
+          <w:b/>
+          <w:color w:val="auto"/>
+          <w:spacing w:val="0"/>
+          <w:position w:val="0"/>
+          <w:sz w:val="22"/>
+          <w:shd w:fill="auto" w:val="clear"/>
+        </w:rPr>
+      </w:pPr>
+      <w:r>
+        <w:rPr>
+          <w:rFonts w:ascii="Calibri" w:hAnsi="Calibri" w:cs="Calibri" w:eastAsia="Calibri"/>
+          <w:b/>
+          <w:color w:val="auto"/>
+          <w:spacing w:val="0"/>
+          <w:position w:val="0"/>
+          <w:sz w:val="22"/>
+          <w:shd w:fill="auto" w:val="clear"/>
+        </w:rPr>
+        <w:t xml:space="preserve">cambios subidos en remoto</w:t>
+      </w:r>
+    </w:p>
+    <w:p>
+      <w:pPr>
+        <w:spacing w:before="0" w:after="200" w:line="240"/>
+        <w:ind w:right="0" w:left="0" w:firstLine="0"/>
+        <w:jc w:val="left"/>
+        <w:rPr>
+          <w:rFonts w:ascii="Calibri" w:hAnsi="Calibri" w:cs="Calibri" w:eastAsia="Calibri"/>
+          <w:b/>
+          <w:color w:val="auto"/>
+          <w:spacing w:val="0"/>
+          <w:position w:val="0"/>
+          <w:sz w:val="22"/>
+          <w:shd w:fill="auto" w:val="clear"/>
+        </w:rPr>
+      </w:pPr>
+      <w:r>
+        <w:object w:dxaOrig="8310" w:dyaOrig="2174">
+          <v:rect xmlns:o="urn:schemas-microsoft-com:office:office" xmlns:v="urn:schemas-microsoft-com:vml" id="rectole0000000006" style="width:415.500000pt;height:108.700000pt" o:preferrelative="t" o:ole="">
+            <o:lock v:ext="edit"/>
+            <v:imagedata xmlns:r="http://schemas.openxmlformats.org/officeDocument/2006/relationships" r:id="docRId13" o:title=""/>
+          </v:rect>
+          <o:OLEObject xmlns:r="http://schemas.openxmlformats.org/officeDocument/2006/relationships" xmlns:o="urn:schemas-microsoft-com:office:office" Type="Embed" ProgID="StaticMetafile" DrawAspect="Content" ObjectID="0000000006" ShapeID="rectole0000000006" r:id="docRId12"/>
+        </w:object>
+      </w:r>
+    </w:p>
+    <w:p>
+      <w:pPr>
+        <w:spacing w:before="0" w:after="200" w:line="240"/>
+        <w:ind w:right="0" w:left="0" w:firstLine="0"/>
+        <w:jc w:val="left"/>
+        <w:rPr>
+          <w:rFonts w:ascii="Calibri" w:hAnsi="Calibri" w:cs="Calibri" w:eastAsia="Calibri"/>
+          <w:b/>
+          <w:color w:val="auto"/>
+          <w:spacing w:val="0"/>
+          <w:position w:val="0"/>
+          <w:sz w:val="22"/>
+          <w:shd w:fill="auto" w:val="clear"/>
+        </w:rPr>
+      </w:pPr>
+      <w:r>
+        <w:rPr>
+          <w:rFonts w:ascii="Calibri" w:hAnsi="Calibri" w:cs="Calibri" w:eastAsia="Calibri"/>
+          <w:b/>
+          <w:color w:val="auto"/>
+          <w:spacing w:val="0"/>
+          <w:position w:val="0"/>
+          <w:sz w:val="22"/>
+          <w:shd w:fill="auto" w:val="clear"/>
+        </w:rPr>
+        <w:t xml:space="preserve">c) crea private.txt</w:t>
+      </w:r>
+    </w:p>
+    <w:p>
+      <w:pPr>
+        <w:spacing w:before="0" w:after="200" w:line="240"/>
+        <w:ind w:right="0" w:left="0" w:firstLine="0"/>
+        <w:jc w:val="left"/>
+        <w:rPr>
+          <w:rFonts w:ascii="Calibri" w:hAnsi="Calibri" w:cs="Calibri" w:eastAsia="Calibri"/>
+          <w:b/>
+          <w:color w:val="auto"/>
+          <w:spacing w:val="0"/>
+          <w:position w:val="0"/>
+          <w:sz w:val="22"/>
+          <w:shd w:fill="auto" w:val="clear"/>
+        </w:rPr>
+      </w:pPr>
+      <w:r>
+        <w:rPr>
+          <w:rFonts w:ascii="Calibri" w:hAnsi="Calibri" w:cs="Calibri" w:eastAsia="Calibri"/>
+          <w:b/>
+          <w:color w:val="auto"/>
+          <w:spacing w:val="0"/>
+          <w:position w:val="0"/>
+          <w:sz w:val="22"/>
+          <w:shd w:fill="auto" w:val="clear"/>
+        </w:rPr>
+        <w:t xml:space="preserve">d) crear carpeta privada</w:t>
+      </w:r>
+    </w:p>
+    <w:p>
+      <w:pPr>
+        <w:spacing w:before="0" w:after="200" w:line="240"/>
+        <w:ind w:right="0" w:left="0" w:firstLine="0"/>
+        <w:jc w:val="left"/>
+        <w:rPr>
+          <w:rFonts w:ascii="Calibri" w:hAnsi="Calibri" w:cs="Calibri" w:eastAsia="Calibri"/>
+          <w:b/>
+          <w:color w:val="auto"/>
+          <w:spacing w:val="0"/>
+          <w:position w:val="0"/>
+          <w:sz w:val="22"/>
+          <w:shd w:fill="auto" w:val="clear"/>
+        </w:rPr>
+      </w:pPr>
+      <w:r>
+        <w:rPr>
+          <w:rFonts w:ascii="Calibri" w:hAnsi="Calibri" w:cs="Calibri" w:eastAsia="Calibri"/>
+          <w:b/>
+          <w:color w:val="auto"/>
+          <w:spacing w:val="0"/>
+          <w:position w:val="0"/>
+          <w:sz w:val="22"/>
+          <w:shd w:fill="auto" w:val="clear"/>
+        </w:rPr>
+        <w:t xml:space="preserve">e) ignorar private.txt y carpeta privada</w:t>
+      </w:r>
+    </w:p>
+    <w:p>
+      <w:pPr>
+        <w:spacing w:before="0" w:after="200" w:line="240"/>
+        <w:ind w:right="0" w:left="0" w:firstLine="0"/>
+        <w:jc w:val="left"/>
+        <w:rPr>
+          <w:rFonts w:ascii="Calibri" w:hAnsi="Calibri" w:cs="Calibri" w:eastAsia="Calibri"/>
+          <w:b/>
+          <w:color w:val="auto"/>
+          <w:spacing w:val="0"/>
+          <w:position w:val="0"/>
+          <w:sz w:val="22"/>
+          <w:shd w:fill="auto" w:val="clear"/>
+        </w:rPr>
+      </w:pPr>
+      <w:r>
+        <w:object w:dxaOrig="8310" w:dyaOrig="2924">
+          <v:rect xmlns:o="urn:schemas-microsoft-com:office:office" xmlns:v="urn:schemas-microsoft-com:vml" id="rectole0000000007" style="width:415.500000pt;height:146.200000pt" o:preferrelative="t" o:ole="">
+            <o:lock v:ext="edit"/>
+            <v:imagedata xmlns:r="http://schemas.openxmlformats.org/officeDocument/2006/relationships" r:id="docRId15" o:title=""/>
+          </v:rect>
+          <o:OLEObject xmlns:r="http://schemas.openxmlformats.org/officeDocument/2006/relationships" xmlns:o="urn:schemas-microsoft-com:office:office" Type="Embed" ProgID="StaticMetafile" DrawAspect="Content" ObjectID="0000000007" ShapeID="rectole0000000007" r:id="docRId14"/>
+        </w:object>
+      </w:r>
+    </w:p>
+    <w:p>
+      <w:pPr>
+        <w:spacing w:before="0" w:after="200" w:line="240"/>
+        <w:ind w:right="0" w:left="0" w:firstLine="0"/>
+        <w:jc w:val="left"/>
+        <w:rPr>
+          <w:rFonts w:ascii="Calibri" w:hAnsi="Calibri" w:cs="Calibri" w:eastAsia="Calibri"/>
+          <w:b/>
+          <w:color w:val="auto"/>
+          <w:spacing w:val="0"/>
+          <w:position w:val="0"/>
+          <w:sz w:val="22"/>
+          <w:shd w:fill="auto" w:val="clear"/>
+        </w:rPr>
+      </w:pPr>
+    </w:p>
+    <w:p>
+      <w:pPr>
+        <w:spacing w:before="0" w:after="200" w:line="240"/>
+        <w:ind w:right="0" w:left="0" w:firstLine="0"/>
+        <w:jc w:val="left"/>
+        <w:rPr>
+          <w:rFonts w:ascii="Calibri" w:hAnsi="Calibri" w:cs="Calibri" w:eastAsia="Calibri"/>
+          <w:b/>
+          <w:color w:val="auto"/>
+          <w:spacing w:val="0"/>
+          <w:position w:val="0"/>
+          <w:sz w:val="22"/>
+          <w:shd w:fill="auto" w:val="clear"/>
+        </w:rPr>
+      </w:pPr>
+    </w:p>
+    <w:p>
+      <w:pPr>
+        <w:spacing w:before="0" w:after="200" w:line="276"/>
+        <w:ind w:right="0" w:left="0" w:firstLine="0"/>
+        <w:jc w:val="left"/>
+        <w:rPr>
+          <w:rFonts w:ascii="Calibri" w:hAnsi="Calibri" w:cs="Calibri" w:eastAsia="Calibri"/>
+          <w:b/>
+          <w:color w:val="auto"/>
+          <w:spacing w:val="0"/>
+          <w:position w:val="0"/>
+          <w:sz w:val="22"/>
+          <w:shd w:fill="auto" w:val="clear"/>
+        </w:rPr>
+      </w:pPr>
+    </w:p>
+    <w:p>
+      <w:pPr>
+        <w:spacing w:before="0" w:after="200" w:line="240"/>
+        <w:ind w:right="0" w:left="0" w:firstLine="0"/>
+        <w:jc w:val="left"/>
+        <w:rPr>
+          <w:rFonts w:ascii="Calibri" w:hAnsi="Calibri" w:cs="Calibri" w:eastAsia="Calibri"/>
+          <w:b/>
+          <w:color w:val="auto"/>
+          <w:spacing w:val="0"/>
+          <w:position w:val="0"/>
+          <w:sz w:val="22"/>
+          <w:shd w:fill="auto" w:val="clear"/>
+        </w:rPr>
+      </w:pPr>
+    </w:p>
+    <w:p>
+      <w:pPr>
+        <w:spacing w:before="0" w:after="200" w:line="240"/>
+        <w:ind w:right="0" w:left="0" w:firstLine="0"/>
+        <w:jc w:val="left"/>
+        <w:rPr>
+          <w:rFonts w:ascii="Calibri" w:hAnsi="Calibri" w:cs="Calibri" w:eastAsia="Calibri"/>
+          <w:b/>
+          <w:color w:val="auto"/>
+          <w:spacing w:val="0"/>
+          <w:position w:val="0"/>
+          <w:sz w:val="22"/>
+          <w:shd w:fill="auto" w:val="clear"/>
+        </w:rPr>
+      </w:pPr>
+    </w:p>
+    <w:p>
+      <w:pPr>
+        <w:spacing w:before="0" w:after="200" w:line="240"/>
+        <w:ind w:right="0" w:left="0" w:firstLine="0"/>
+        <w:jc w:val="left"/>
+        <w:rPr>
+          <w:rFonts w:ascii="Calibri" w:hAnsi="Calibri" w:cs="Calibri" w:eastAsia="Calibri"/>
+          <w:b/>
+          <w:color w:val="auto"/>
+          <w:spacing w:val="0"/>
+          <w:position w:val="0"/>
+          <w:sz w:val="22"/>
+          <w:shd w:fill="auto" w:val="clear"/>
+        </w:rPr>
+      </w:pPr>
+    </w:p>
+    <w:p>
+      <w:pPr>
+        <w:spacing w:before="0" w:after="200" w:line="276"/>
+        <w:ind w:right="0" w:left="0" w:firstLine="0"/>
+        <w:jc w:val="left"/>
+        <w:rPr>
+          <w:rFonts w:ascii="Calibri" w:hAnsi="Calibri" w:cs="Calibri" w:eastAsia="Calibri"/>
+          <w:color w:val="auto"/>
+          <w:spacing w:val="0"/>
+          <w:position w:val="0"/>
+          <w:sz w:val="22"/>
+          <w:shd w:fill="auto" w:val="clear"/>
+        </w:rPr>
+      </w:pPr>
     </w:p>
     <w:p>
       <w:pPr>

</xml_diff>

<commit_message>
subo fichero 1.txt y README actualizado
</commit_message>
<xml_diff>
--- a/README.docx
+++ b/README.docx
@@ -581,6 +581,75 @@
           <o:OLEObject xmlns:r="http://schemas.openxmlformats.org/officeDocument/2006/relationships" xmlns:o="urn:schemas-microsoft-com:office:office" Type="Embed" ProgID="StaticMetafile" DrawAspect="Content" ObjectID="0000000007" ShapeID="rectole0000000007" r:id="docRId14"/>
         </w:object>
       </w:r>
+    </w:p>
+    <w:p>
+      <w:pPr>
+        <w:spacing w:before="0" w:after="200" w:line="240"/>
+        <w:ind w:right="0" w:left="0" w:firstLine="0"/>
+        <w:jc w:val="left"/>
+        <w:rPr>
+          <w:rFonts w:ascii="Calibri" w:hAnsi="Calibri" w:cs="Calibri" w:eastAsia="Calibri"/>
+          <w:b/>
+          <w:color w:val="auto"/>
+          <w:spacing w:val="0"/>
+          <w:position w:val="0"/>
+          <w:sz w:val="22"/>
+          <w:shd w:fill="auto" w:val="clear"/>
+        </w:rPr>
+      </w:pPr>
+      <w:r>
+        <w:rPr>
+          <w:rFonts w:ascii="Calibri" w:hAnsi="Calibri" w:cs="Calibri" w:eastAsia="Calibri"/>
+          <w:b/>
+          <w:color w:val="auto"/>
+          <w:spacing w:val="0"/>
+          <w:position w:val="0"/>
+          <w:sz w:val="22"/>
+          <w:shd w:fill="auto" w:val="clear"/>
+        </w:rPr>
+        <w:t xml:space="preserve">vemos como .gitignore oculta lo pertinente</w:t>
+      </w:r>
+    </w:p>
+    <w:p>
+      <w:pPr>
+        <w:spacing w:before="0" w:after="200" w:line="240"/>
+        <w:ind w:right="0" w:left="0" w:firstLine="0"/>
+        <w:jc w:val="left"/>
+        <w:rPr>
+          <w:rFonts w:ascii="Calibri" w:hAnsi="Calibri" w:cs="Calibri" w:eastAsia="Calibri"/>
+          <w:b/>
+          <w:color w:val="auto"/>
+          <w:spacing w:val="0"/>
+          <w:position w:val="0"/>
+          <w:sz w:val="22"/>
+          <w:shd w:fill="auto" w:val="clear"/>
+        </w:rPr>
+      </w:pPr>
+      <w:r>
+        <w:object w:dxaOrig="8310" w:dyaOrig="3165">
+          <v:rect xmlns:o="urn:schemas-microsoft-com:office:office" xmlns:v="urn:schemas-microsoft-com:vml" id="rectole0000000008" style="width:415.500000pt;height:158.250000pt" o:preferrelative="t" o:ole="">
+            <o:lock v:ext="edit"/>
+            <v:imagedata xmlns:r="http://schemas.openxmlformats.org/officeDocument/2006/relationships" r:id="docRId17" o:title=""/>
+          </v:rect>
+          <o:OLEObject xmlns:r="http://schemas.openxmlformats.org/officeDocument/2006/relationships" xmlns:o="urn:schemas-microsoft-com:office:office" Type="Embed" ProgID="StaticMetafile" DrawAspect="Content" ObjectID="0000000008" ShapeID="rectole0000000008" r:id="docRId16"/>
+        </w:object>
+      </w:r>
+    </w:p>
+    <w:p>
+      <w:pPr>
+        <w:spacing w:before="0" w:after="200" w:line="240"/>
+        <w:ind w:right="0" w:left="0" w:firstLine="0"/>
+        <w:jc w:val="left"/>
+        <w:rPr>
+          <w:rFonts w:ascii="Calibri" w:hAnsi="Calibri" w:cs="Calibri" w:eastAsia="Calibri"/>
+          <w:b/>
+          <w:color w:val="auto"/>
+          <w:spacing w:val="0"/>
+          <w:position w:val="0"/>
+          <w:sz w:val="22"/>
+          <w:shd w:fill="auto" w:val="clear"/>
+        </w:rPr>
+      </w:pPr>
     </w:p>
     <w:p>
       <w:pPr>

</xml_diff>

<commit_message>
subo fichero 2.txt y readme actualizado
</commit_message>
<xml_diff>
--- a/README.docx
+++ b/README.docx
@@ -634,6 +634,238 @@
           <o:OLEObject xmlns:r="http://schemas.openxmlformats.org/officeDocument/2006/relationships" xmlns:o="urn:schemas-microsoft-com:office:office" Type="Embed" ProgID="StaticMetafile" DrawAspect="Content" ObjectID="0000000008" ShapeID="rectole0000000008" r:id="docRId16"/>
         </w:object>
       </w:r>
+    </w:p>
+    <w:p>
+      <w:pPr>
+        <w:spacing w:before="0" w:after="200" w:line="240"/>
+        <w:ind w:right="0" w:left="0" w:firstLine="0"/>
+        <w:jc w:val="left"/>
+        <w:rPr>
+          <w:rFonts w:ascii="Calibri" w:hAnsi="Calibri" w:cs="Calibri" w:eastAsia="Calibri"/>
+          <w:b/>
+          <w:color w:val="auto"/>
+          <w:spacing w:val="0"/>
+          <w:position w:val="0"/>
+          <w:sz w:val="22"/>
+          <w:shd w:fill="auto" w:val="clear"/>
+        </w:rPr>
+      </w:pPr>
+      <w:r>
+        <w:rPr>
+          <w:rFonts w:ascii="Calibri" w:hAnsi="Calibri" w:cs="Calibri" w:eastAsia="Calibri"/>
+          <w:b/>
+          <w:color w:val="auto"/>
+          <w:spacing w:val="0"/>
+          <w:position w:val="0"/>
+          <w:sz w:val="22"/>
+          <w:shd w:fill="auto" w:val="clear"/>
+        </w:rPr>
+        <w:t xml:space="preserve">f) fichero 1.txt</w:t>
+      </w:r>
+    </w:p>
+    <w:p>
+      <w:pPr>
+        <w:spacing w:before="0" w:after="200" w:line="240"/>
+        <w:ind w:right="0" w:left="0" w:firstLine="0"/>
+        <w:jc w:val="left"/>
+        <w:rPr>
+          <w:rFonts w:ascii="Calibri" w:hAnsi="Calibri" w:cs="Calibri" w:eastAsia="Calibri"/>
+          <w:b/>
+          <w:color w:val="auto"/>
+          <w:spacing w:val="0"/>
+          <w:position w:val="0"/>
+          <w:sz w:val="22"/>
+          <w:shd w:fill="auto" w:val="clear"/>
+        </w:rPr>
+      </w:pPr>
+      <w:r>
+        <w:object w:dxaOrig="8310" w:dyaOrig="5174">
+          <v:rect xmlns:o="urn:schemas-microsoft-com:office:office" xmlns:v="urn:schemas-microsoft-com:vml" id="rectole0000000009" style="width:415.500000pt;height:258.700000pt" o:preferrelative="t" o:ole="">
+            <o:lock v:ext="edit"/>
+            <v:imagedata xmlns:r="http://schemas.openxmlformats.org/officeDocument/2006/relationships" r:id="docRId19" o:title=""/>
+          </v:rect>
+          <o:OLEObject xmlns:r="http://schemas.openxmlformats.org/officeDocument/2006/relationships" xmlns:o="urn:schemas-microsoft-com:office:office" Type="Embed" ProgID="StaticMetafile" DrawAspect="Content" ObjectID="0000000009" ShapeID="rectole0000000009" r:id="docRId18"/>
+        </w:object>
+      </w:r>
+    </w:p>
+    <w:p>
+      <w:pPr>
+        <w:spacing w:before="0" w:after="200" w:line="240"/>
+        <w:ind w:right="0" w:left="0" w:firstLine="0"/>
+        <w:jc w:val="left"/>
+        <w:rPr>
+          <w:rFonts w:ascii="Calibri" w:hAnsi="Calibri" w:cs="Calibri" w:eastAsia="Calibri"/>
+          <w:b/>
+          <w:color w:val="auto"/>
+          <w:spacing w:val="0"/>
+          <w:position w:val="0"/>
+          <w:sz w:val="22"/>
+          <w:shd w:fill="auto" w:val="clear"/>
+        </w:rPr>
+      </w:pPr>
+    </w:p>
+    <w:p>
+      <w:pPr>
+        <w:spacing w:before="0" w:after="200" w:line="240"/>
+        <w:ind w:right="0" w:left="0" w:firstLine="0"/>
+        <w:jc w:val="left"/>
+        <w:rPr>
+          <w:rFonts w:ascii="Calibri" w:hAnsi="Calibri" w:cs="Calibri" w:eastAsia="Calibri"/>
+          <w:b/>
+          <w:color w:val="auto"/>
+          <w:spacing w:val="0"/>
+          <w:position w:val="0"/>
+          <w:sz w:val="22"/>
+          <w:shd w:fill="auto" w:val="clear"/>
+        </w:rPr>
+      </w:pPr>
+      <w:r>
+        <w:rPr>
+          <w:rFonts w:ascii="Calibri" w:hAnsi="Calibri" w:cs="Calibri" w:eastAsia="Calibri"/>
+          <w:b/>
+          <w:color w:val="auto"/>
+          <w:spacing w:val="0"/>
+          <w:position w:val="0"/>
+          <w:sz w:val="22"/>
+          <w:shd w:fill="auto" w:val="clear"/>
+        </w:rPr>
+        <w:t xml:space="preserve">g) etiqueta v1</w:t>
+      </w:r>
+    </w:p>
+    <w:p>
+      <w:pPr>
+        <w:spacing w:before="0" w:after="200" w:line="240"/>
+        <w:ind w:right="0" w:left="0" w:firstLine="0"/>
+        <w:jc w:val="left"/>
+        <w:rPr>
+          <w:rFonts w:ascii="Calibri" w:hAnsi="Calibri" w:cs="Calibri" w:eastAsia="Calibri"/>
+          <w:b/>
+          <w:color w:val="auto"/>
+          <w:spacing w:val="0"/>
+          <w:position w:val="0"/>
+          <w:sz w:val="22"/>
+          <w:shd w:fill="auto" w:val="clear"/>
+        </w:rPr>
+      </w:pPr>
+      <w:r>
+        <w:object w:dxaOrig="8310" w:dyaOrig="4020">
+          <v:rect xmlns:o="urn:schemas-microsoft-com:office:office" xmlns:v="urn:schemas-microsoft-com:vml" id="rectole0000000010" style="width:415.500000pt;height:201.000000pt" o:preferrelative="t" o:ole="">
+            <o:lock v:ext="edit"/>
+            <v:imagedata xmlns:r="http://schemas.openxmlformats.org/officeDocument/2006/relationships" r:id="docRId21" o:title=""/>
+          </v:rect>
+          <o:OLEObject xmlns:r="http://schemas.openxmlformats.org/officeDocument/2006/relationships" xmlns:o="urn:schemas-microsoft-com:office:office" Type="Embed" ProgID="StaticMetafile" DrawAspect="Content" ObjectID="0000000010" ShapeID="rectole0000000010" r:id="docRId20"/>
+        </w:object>
+      </w:r>
+    </w:p>
+    <w:p>
+      <w:pPr>
+        <w:spacing w:before="0" w:after="200" w:line="240"/>
+        <w:ind w:right="0" w:left="0" w:firstLine="0"/>
+        <w:jc w:val="left"/>
+        <w:rPr>
+          <w:rFonts w:ascii="Calibri" w:hAnsi="Calibri" w:cs="Calibri" w:eastAsia="Calibri"/>
+          <w:b/>
+          <w:color w:val="auto"/>
+          <w:spacing w:val="0"/>
+          <w:position w:val="0"/>
+          <w:sz w:val="22"/>
+          <w:shd w:fill="auto" w:val="clear"/>
+        </w:rPr>
+      </w:pPr>
+    </w:p>
+    <w:p>
+      <w:pPr>
+        <w:spacing w:before="0" w:after="200" w:line="240"/>
+        <w:ind w:right="0" w:left="0" w:firstLine="0"/>
+        <w:jc w:val="left"/>
+        <w:rPr>
+          <w:rFonts w:ascii="Calibri" w:hAnsi="Calibri" w:cs="Calibri" w:eastAsia="Calibri"/>
+          <w:b/>
+          <w:color w:val="auto"/>
+          <w:spacing w:val="0"/>
+          <w:position w:val="0"/>
+          <w:sz w:val="22"/>
+          <w:shd w:fill="auto" w:val="clear"/>
+        </w:rPr>
+      </w:pPr>
+      <w:r>
+        <w:rPr>
+          <w:rFonts w:ascii="Calibri" w:hAnsi="Calibri" w:cs="Calibri" w:eastAsia="Calibri"/>
+          <w:b/>
+          <w:color w:val="auto"/>
+          <w:spacing w:val="0"/>
+          <w:position w:val="0"/>
+          <w:sz w:val="22"/>
+          <w:shd w:fill="auto" w:val="clear"/>
+        </w:rPr>
+        <w:t xml:space="preserve">h) subir cambios a remoto</w:t>
+      </w:r>
+    </w:p>
+    <w:p>
+      <w:pPr>
+        <w:spacing w:before="0" w:after="200" w:line="240"/>
+        <w:ind w:right="0" w:left="0" w:firstLine="0"/>
+        <w:jc w:val="left"/>
+        <w:rPr>
+          <w:rFonts w:ascii="Calibri" w:hAnsi="Calibri" w:cs="Calibri" w:eastAsia="Calibri"/>
+          <w:b/>
+          <w:color w:val="auto"/>
+          <w:spacing w:val="0"/>
+          <w:position w:val="0"/>
+          <w:sz w:val="22"/>
+          <w:shd w:fill="auto" w:val="clear"/>
+        </w:rPr>
+      </w:pPr>
+      <w:r>
+        <w:object w:dxaOrig="8310" w:dyaOrig="3014">
+          <v:rect xmlns:o="urn:schemas-microsoft-com:office:office" xmlns:v="urn:schemas-microsoft-com:vml" id="rectole0000000011" style="width:415.500000pt;height:150.700000pt" o:preferrelative="t" o:ole="">
+            <o:lock v:ext="edit"/>
+            <v:imagedata xmlns:r="http://schemas.openxmlformats.org/officeDocument/2006/relationships" r:id="docRId23" o:title=""/>
+          </v:rect>
+          <o:OLEObject xmlns:r="http://schemas.openxmlformats.org/officeDocument/2006/relationships" xmlns:o="urn:schemas-microsoft-com:office:office" Type="Embed" ProgID="StaticMetafile" DrawAspect="Content" ObjectID="0000000011" ShapeID="rectole0000000011" r:id="docRId22"/>
+        </w:object>
+      </w:r>
+    </w:p>
+    <w:p>
+      <w:pPr>
+        <w:spacing w:before="0" w:after="200" w:line="240"/>
+        <w:ind w:right="0" w:left="0" w:firstLine="0"/>
+        <w:jc w:val="left"/>
+        <w:rPr>
+          <w:rFonts w:ascii="Calibri" w:hAnsi="Calibri" w:cs="Calibri" w:eastAsia="Calibri"/>
+          <w:b/>
+          <w:color w:val="auto"/>
+          <w:spacing w:val="0"/>
+          <w:position w:val="0"/>
+          <w:sz w:val="22"/>
+          <w:shd w:fill="auto" w:val="clear"/>
+        </w:rPr>
+      </w:pPr>
+      <w:r>
+        <w:object w:dxaOrig="8310" w:dyaOrig="2520">
+          <v:rect xmlns:o="urn:schemas-microsoft-com:office:office" xmlns:v="urn:schemas-microsoft-com:vml" id="rectole0000000012" style="width:415.500000pt;height:126.000000pt" o:preferrelative="t" o:ole="">
+            <o:lock v:ext="edit"/>
+            <v:imagedata xmlns:r="http://schemas.openxmlformats.org/officeDocument/2006/relationships" r:id="docRId25" o:title=""/>
+          </v:rect>
+          <o:OLEObject xmlns:r="http://schemas.openxmlformats.org/officeDocument/2006/relationships" xmlns:o="urn:schemas-microsoft-com:office:office" Type="Embed" ProgID="StaticMetafile" DrawAspect="Content" ObjectID="0000000012" ShapeID="rectole0000000012" r:id="docRId24"/>
+        </w:object>
+      </w:r>
+    </w:p>
+    <w:p>
+      <w:pPr>
+        <w:spacing w:before="0" w:after="200" w:line="240"/>
+        <w:ind w:right="0" w:left="0" w:firstLine="0"/>
+        <w:jc w:val="left"/>
+        <w:rPr>
+          <w:rFonts w:ascii="Calibri" w:hAnsi="Calibri" w:cs="Calibri" w:eastAsia="Calibri"/>
+          <w:b/>
+          <w:color w:val="auto"/>
+          <w:spacing w:val="0"/>
+          <w:position w:val="0"/>
+          <w:sz w:val="22"/>
+          <w:shd w:fill="auto" w:val="clear"/>
+        </w:rPr>
+      </w:pPr>
     </w:p>
     <w:p>
       <w:pPr>

</xml_diff>

<commit_message>
subo 1.txtvon texto hola y README actualizado
</commit_message>
<xml_diff>
--- a/README.docx
+++ b/README.docx
@@ -850,6 +850,383 @@
           <o:OLEObject xmlns:r="http://schemas.openxmlformats.org/officeDocument/2006/relationships" xmlns:o="urn:schemas-microsoft-com:office:office" Type="Embed" ProgID="StaticMetafile" DrawAspect="Content" ObjectID="0000000012" ShapeID="rectole0000000012" r:id="docRId24"/>
         </w:object>
       </w:r>
+    </w:p>
+    <w:p>
+      <w:pPr>
+        <w:spacing w:before="0" w:after="200" w:line="240"/>
+        <w:ind w:right="0" w:left="0" w:firstLine="0"/>
+        <w:jc w:val="left"/>
+        <w:rPr>
+          <w:rFonts w:ascii="Calibri" w:hAnsi="Calibri" w:cs="Calibri" w:eastAsia="Calibri"/>
+          <w:b/>
+          <w:color w:val="auto"/>
+          <w:spacing w:val="0"/>
+          <w:position w:val="0"/>
+          <w:sz w:val="22"/>
+          <w:shd w:fill="auto" w:val="clear"/>
+        </w:rPr>
+      </w:pPr>
+    </w:p>
+    <w:p>
+      <w:pPr>
+        <w:spacing w:before="0" w:after="200" w:line="240"/>
+        <w:ind w:right="0" w:left="0" w:firstLine="0"/>
+        <w:jc w:val="left"/>
+        <w:rPr>
+          <w:rFonts w:ascii="Calibri" w:hAnsi="Calibri" w:cs="Calibri" w:eastAsia="Calibri"/>
+          <w:b/>
+          <w:color w:val="auto"/>
+          <w:spacing w:val="0"/>
+          <w:position w:val="0"/>
+          <w:sz w:val="22"/>
+          <w:shd w:fill="auto" w:val="clear"/>
+        </w:rPr>
+      </w:pPr>
+      <w:r>
+        <w:rPr>
+          <w:rFonts w:ascii="Calibri" w:hAnsi="Calibri" w:cs="Calibri" w:eastAsia="Calibri"/>
+          <w:b/>
+          <w:color w:val="auto"/>
+          <w:spacing w:val="0"/>
+          <w:position w:val="0"/>
+          <w:sz w:val="22"/>
+          <w:shd w:fill="auto" w:val="clear"/>
+        </w:rPr>
+        <w:t xml:space="preserve">Ejercicio 2</w:t>
+      </w:r>
+    </w:p>
+    <w:p>
+      <w:pPr>
+        <w:spacing w:before="0" w:after="200" w:line="240"/>
+        <w:ind w:right="0" w:left="0" w:firstLine="0"/>
+        <w:jc w:val="left"/>
+        <w:rPr>
+          <w:rFonts w:ascii="Calibri" w:hAnsi="Calibri" w:cs="Calibri" w:eastAsia="Calibri"/>
+          <w:b/>
+          <w:color w:val="auto"/>
+          <w:spacing w:val="0"/>
+          <w:position w:val="0"/>
+          <w:sz w:val="22"/>
+          <w:shd w:fill="auto" w:val="clear"/>
+        </w:rPr>
+      </w:pPr>
+      <w:r>
+        <w:rPr>
+          <w:rFonts w:ascii="Calibri" w:hAnsi="Calibri" w:cs="Calibri" w:eastAsia="Calibri"/>
+          <w:b/>
+          <w:color w:val="auto"/>
+          <w:spacing w:val="0"/>
+          <w:position w:val="0"/>
+          <w:sz w:val="22"/>
+          <w:shd w:fill="auto" w:val="clear"/>
+        </w:rPr>
+        <w:t xml:space="preserve">a) crear rama v0.2</w:t>
+      </w:r>
+    </w:p>
+    <w:p>
+      <w:pPr>
+        <w:spacing w:before="0" w:after="200" w:line="240"/>
+        <w:ind w:right="0" w:left="0" w:firstLine="0"/>
+        <w:jc w:val="left"/>
+        <w:rPr>
+          <w:rFonts w:ascii="Calibri" w:hAnsi="Calibri" w:cs="Calibri" w:eastAsia="Calibri"/>
+          <w:b/>
+          <w:color w:val="auto"/>
+          <w:spacing w:val="0"/>
+          <w:position w:val="0"/>
+          <w:sz w:val="22"/>
+          <w:shd w:fill="auto" w:val="clear"/>
+        </w:rPr>
+      </w:pPr>
+      <w:r>
+        <w:object w:dxaOrig="8310" w:dyaOrig="2580">
+          <v:rect xmlns:o="urn:schemas-microsoft-com:office:office" xmlns:v="urn:schemas-microsoft-com:vml" id="rectole0000000013" style="width:415.500000pt;height:129.000000pt" o:preferrelative="t" o:ole="">
+            <o:lock v:ext="edit"/>
+            <v:imagedata xmlns:r="http://schemas.openxmlformats.org/officeDocument/2006/relationships" r:id="docRId27" o:title=""/>
+          </v:rect>
+          <o:OLEObject xmlns:r="http://schemas.openxmlformats.org/officeDocument/2006/relationships" xmlns:o="urn:schemas-microsoft-com:office:office" Type="Embed" ProgID="StaticMetafile" DrawAspect="Content" ObjectID="0000000013" ShapeID="rectole0000000013" r:id="docRId26"/>
+        </w:object>
+      </w:r>
+    </w:p>
+    <w:p>
+      <w:pPr>
+        <w:spacing w:before="0" w:after="200" w:line="240"/>
+        <w:ind w:right="0" w:left="0" w:firstLine="0"/>
+        <w:jc w:val="left"/>
+        <w:rPr>
+          <w:rFonts w:ascii="Calibri" w:hAnsi="Calibri" w:cs="Calibri" w:eastAsia="Calibri"/>
+          <w:b/>
+          <w:color w:val="auto"/>
+          <w:spacing w:val="0"/>
+          <w:position w:val="0"/>
+          <w:sz w:val="22"/>
+          <w:shd w:fill="auto" w:val="clear"/>
+        </w:rPr>
+      </w:pPr>
+      <w:r>
+        <w:rPr>
+          <w:rFonts w:ascii="Calibri" w:hAnsi="Calibri" w:cs="Calibri" w:eastAsia="Calibri"/>
+          <w:b/>
+          <w:color w:val="auto"/>
+          <w:spacing w:val="0"/>
+          <w:position w:val="0"/>
+          <w:sz w:val="22"/>
+          <w:shd w:fill="auto" w:val="clear"/>
+        </w:rPr>
+        <w:t xml:space="preserve">b) creo fichero 2.txt en la rama y hago commit </w:t>
+      </w:r>
+    </w:p>
+    <w:p>
+      <w:pPr>
+        <w:spacing w:before="0" w:after="200" w:line="240"/>
+        <w:ind w:right="0" w:left="0" w:firstLine="0"/>
+        <w:jc w:val="left"/>
+        <w:rPr>
+          <w:rFonts w:ascii="Calibri" w:hAnsi="Calibri" w:cs="Calibri" w:eastAsia="Calibri"/>
+          <w:b/>
+          <w:color w:val="auto"/>
+          <w:spacing w:val="0"/>
+          <w:position w:val="0"/>
+          <w:sz w:val="22"/>
+          <w:shd w:fill="auto" w:val="clear"/>
+        </w:rPr>
+      </w:pPr>
+      <w:r>
+        <w:object w:dxaOrig="8310" w:dyaOrig="3000">
+          <v:rect xmlns:o="urn:schemas-microsoft-com:office:office" xmlns:v="urn:schemas-microsoft-com:vml" id="rectole0000000014" style="width:415.500000pt;height:150.000000pt" o:preferrelative="t" o:ole="">
+            <o:lock v:ext="edit"/>
+            <v:imagedata xmlns:r="http://schemas.openxmlformats.org/officeDocument/2006/relationships" r:id="docRId29" o:title=""/>
+          </v:rect>
+          <o:OLEObject xmlns:r="http://schemas.openxmlformats.org/officeDocument/2006/relationships" xmlns:o="urn:schemas-microsoft-com:office:office" Type="Embed" ProgID="StaticMetafile" DrawAspect="Content" ObjectID="0000000014" ShapeID="rectole0000000014" r:id="docRId28"/>
+        </w:object>
+      </w:r>
+    </w:p>
+    <w:p>
+      <w:pPr>
+        <w:spacing w:before="0" w:after="200" w:line="240"/>
+        <w:ind w:right="0" w:left="0" w:firstLine="0"/>
+        <w:jc w:val="left"/>
+        <w:rPr>
+          <w:rFonts w:ascii="Calibri" w:hAnsi="Calibri" w:cs="Calibri" w:eastAsia="Calibri"/>
+          <w:b/>
+          <w:color w:val="auto"/>
+          <w:spacing w:val="0"/>
+          <w:position w:val="0"/>
+          <w:sz w:val="22"/>
+          <w:shd w:fill="auto" w:val="clear"/>
+        </w:rPr>
+      </w:pPr>
+      <w:r>
+        <w:object w:dxaOrig="8310" w:dyaOrig="2715">
+          <v:rect xmlns:o="urn:schemas-microsoft-com:office:office" xmlns:v="urn:schemas-microsoft-com:vml" id="rectole0000000015" style="width:415.500000pt;height:135.750000pt" o:preferrelative="t" o:ole="">
+            <o:lock v:ext="edit"/>
+            <v:imagedata xmlns:r="http://schemas.openxmlformats.org/officeDocument/2006/relationships" r:id="docRId31" o:title=""/>
+          </v:rect>
+          <o:OLEObject xmlns:r="http://schemas.openxmlformats.org/officeDocument/2006/relationships" xmlns:o="urn:schemas-microsoft-com:office:office" Type="Embed" ProgID="StaticMetafile" DrawAspect="Content" ObjectID="0000000015" ShapeID="rectole0000000015" r:id="docRId30"/>
+        </w:object>
+      </w:r>
+    </w:p>
+    <w:p>
+      <w:pPr>
+        <w:spacing w:before="0" w:after="200" w:line="240"/>
+        <w:ind w:right="0" w:left="0" w:firstLine="0"/>
+        <w:jc w:val="left"/>
+        <w:rPr>
+          <w:rFonts w:ascii="Calibri" w:hAnsi="Calibri" w:cs="Calibri" w:eastAsia="Calibri"/>
+          <w:b/>
+          <w:color w:val="auto"/>
+          <w:spacing w:val="0"/>
+          <w:position w:val="0"/>
+          <w:sz w:val="22"/>
+          <w:shd w:fill="auto" w:val="clear"/>
+        </w:rPr>
+      </w:pPr>
+      <w:r>
+        <w:rPr>
+          <w:rFonts w:ascii="Calibri" w:hAnsi="Calibri" w:cs="Calibri" w:eastAsia="Calibri"/>
+          <w:b/>
+          <w:color w:val="auto"/>
+          <w:spacing w:val="0"/>
+          <w:position w:val="0"/>
+          <w:sz w:val="22"/>
+          <w:shd w:fill="auto" w:val="clear"/>
+        </w:rPr>
+        <w:t xml:space="preserve">hago merge</w:t>
+      </w:r>
+    </w:p>
+    <w:p>
+      <w:pPr>
+        <w:spacing w:before="0" w:after="200" w:line="240"/>
+        <w:ind w:right="0" w:left="0" w:firstLine="0"/>
+        <w:jc w:val="left"/>
+        <w:rPr>
+          <w:rFonts w:ascii="Calibri" w:hAnsi="Calibri" w:cs="Calibri" w:eastAsia="Calibri"/>
+          <w:b/>
+          <w:color w:val="auto"/>
+          <w:spacing w:val="0"/>
+          <w:position w:val="0"/>
+          <w:sz w:val="22"/>
+          <w:shd w:fill="auto" w:val="clear"/>
+        </w:rPr>
+      </w:pPr>
+      <w:r>
+        <w:object w:dxaOrig="8310" w:dyaOrig="2970">
+          <v:rect xmlns:o="urn:schemas-microsoft-com:office:office" xmlns:v="urn:schemas-microsoft-com:vml" id="rectole0000000016" style="width:415.500000pt;height:148.500000pt" o:preferrelative="t" o:ole="">
+            <o:lock v:ext="edit"/>
+            <v:imagedata xmlns:r="http://schemas.openxmlformats.org/officeDocument/2006/relationships" r:id="docRId33" o:title=""/>
+          </v:rect>
+          <o:OLEObject xmlns:r="http://schemas.openxmlformats.org/officeDocument/2006/relationships" xmlns:o="urn:schemas-microsoft-com:office:office" Type="Embed" ProgID="StaticMetafile" DrawAspect="Content" ObjectID="0000000016" ShapeID="rectole0000000016" r:id="docRId32"/>
+        </w:object>
+      </w:r>
+    </w:p>
+    <w:p>
+      <w:pPr>
+        <w:spacing w:before="0" w:after="200" w:line="240"/>
+        <w:ind w:right="0" w:left="0" w:firstLine="0"/>
+        <w:jc w:val="left"/>
+        <w:rPr>
+          <w:rFonts w:ascii="Calibri" w:hAnsi="Calibri" w:cs="Calibri" w:eastAsia="Calibri"/>
+          <w:b/>
+          <w:color w:val="auto"/>
+          <w:spacing w:val="0"/>
+          <w:position w:val="0"/>
+          <w:sz w:val="22"/>
+          <w:shd w:fill="auto" w:val="clear"/>
+        </w:rPr>
+      </w:pPr>
+      <w:r>
+        <w:rPr>
+          <w:rFonts w:ascii="Calibri" w:hAnsi="Calibri" w:cs="Calibri" w:eastAsia="Calibri"/>
+          <w:b/>
+          <w:color w:val="auto"/>
+          <w:spacing w:val="0"/>
+          <w:position w:val="0"/>
+          <w:sz w:val="22"/>
+          <w:shd w:fill="auto" w:val="clear"/>
+        </w:rPr>
+        <w:t xml:space="preserve">merge hecho</w:t>
+      </w:r>
+    </w:p>
+    <w:p>
+      <w:pPr>
+        <w:spacing w:before="0" w:after="200" w:line="240"/>
+        <w:ind w:right="0" w:left="0" w:firstLine="0"/>
+        <w:jc w:val="left"/>
+        <w:rPr>
+          <w:rFonts w:ascii="Calibri" w:hAnsi="Calibri" w:cs="Calibri" w:eastAsia="Calibri"/>
+          <w:b/>
+          <w:color w:val="auto"/>
+          <w:spacing w:val="0"/>
+          <w:position w:val="0"/>
+          <w:sz w:val="22"/>
+          <w:shd w:fill="auto" w:val="clear"/>
+        </w:rPr>
+      </w:pPr>
+      <w:r>
+        <w:object w:dxaOrig="8310" w:dyaOrig="2220">
+          <v:rect xmlns:o="urn:schemas-microsoft-com:office:office" xmlns:v="urn:schemas-microsoft-com:vml" id="rectole0000000017" style="width:415.500000pt;height:111.000000pt" o:preferrelative="t" o:ole="">
+            <o:lock v:ext="edit"/>
+            <v:imagedata xmlns:r="http://schemas.openxmlformats.org/officeDocument/2006/relationships" r:id="docRId35" o:title=""/>
+          </v:rect>
+          <o:OLEObject xmlns:r="http://schemas.openxmlformats.org/officeDocument/2006/relationships" xmlns:o="urn:schemas-microsoft-com:office:office" Type="Embed" ProgID="StaticMetafile" DrawAspect="Content" ObjectID="0000000017" ShapeID="rectole0000000017" r:id="docRId34"/>
+        </w:object>
+      </w:r>
+    </w:p>
+    <w:p>
+      <w:pPr>
+        <w:spacing w:before="0" w:after="200" w:line="240"/>
+        <w:ind w:right="0" w:left="0" w:firstLine="0"/>
+        <w:jc w:val="left"/>
+        <w:rPr>
+          <w:rFonts w:ascii="Calibri" w:hAnsi="Calibri" w:cs="Calibri" w:eastAsia="Calibri"/>
+          <w:b/>
+          <w:color w:val="auto"/>
+          <w:spacing w:val="0"/>
+          <w:position w:val="0"/>
+          <w:sz w:val="22"/>
+          <w:shd w:fill="auto" w:val="clear"/>
+        </w:rPr>
+      </w:pPr>
+    </w:p>
+    <w:p>
+      <w:pPr>
+        <w:spacing w:before="0" w:after="200" w:line="240"/>
+        <w:ind w:right="0" w:left="0" w:firstLine="0"/>
+        <w:jc w:val="left"/>
+        <w:rPr>
+          <w:rFonts w:ascii="Calibri" w:hAnsi="Calibri" w:cs="Calibri" w:eastAsia="Calibri"/>
+          <w:b/>
+          <w:color w:val="auto"/>
+          <w:spacing w:val="0"/>
+          <w:position w:val="0"/>
+          <w:sz w:val="22"/>
+          <w:shd w:fill="auto" w:val="clear"/>
+        </w:rPr>
+      </w:pPr>
+    </w:p>
+    <w:p>
+      <w:pPr>
+        <w:spacing w:before="0" w:after="200" w:line="240"/>
+        <w:ind w:right="0" w:left="0" w:firstLine="0"/>
+        <w:jc w:val="left"/>
+        <w:rPr>
+          <w:rFonts w:ascii="Calibri" w:hAnsi="Calibri" w:cs="Calibri" w:eastAsia="Calibri"/>
+          <w:b/>
+          <w:color w:val="auto"/>
+          <w:spacing w:val="0"/>
+          <w:position w:val="0"/>
+          <w:sz w:val="22"/>
+          <w:shd w:fill="auto" w:val="clear"/>
+        </w:rPr>
+      </w:pPr>
+    </w:p>
+    <w:p>
+      <w:pPr>
+        <w:spacing w:before="0" w:after="200" w:line="240"/>
+        <w:ind w:right="0" w:left="0" w:firstLine="0"/>
+        <w:jc w:val="left"/>
+        <w:rPr>
+          <w:rFonts w:ascii="Calibri" w:hAnsi="Calibri" w:cs="Calibri" w:eastAsia="Calibri"/>
+          <w:b/>
+          <w:color w:val="auto"/>
+          <w:spacing w:val="0"/>
+          <w:position w:val="0"/>
+          <w:sz w:val="22"/>
+          <w:shd w:fill="auto" w:val="clear"/>
+        </w:rPr>
+      </w:pPr>
+    </w:p>
+    <w:p>
+      <w:pPr>
+        <w:spacing w:before="0" w:after="200" w:line="240"/>
+        <w:ind w:right="0" w:left="0" w:firstLine="0"/>
+        <w:jc w:val="left"/>
+        <w:rPr>
+          <w:rFonts w:ascii="Calibri" w:hAnsi="Calibri" w:cs="Calibri" w:eastAsia="Calibri"/>
+          <w:b/>
+          <w:color w:val="auto"/>
+          <w:spacing w:val="0"/>
+          <w:position w:val="0"/>
+          <w:sz w:val="22"/>
+          <w:shd w:fill="auto" w:val="clear"/>
+        </w:rPr>
+      </w:pPr>
+    </w:p>
+    <w:p>
+      <w:pPr>
+        <w:spacing w:before="0" w:after="200" w:line="240"/>
+        <w:ind w:right="0" w:left="0" w:firstLine="0"/>
+        <w:jc w:val="left"/>
+        <w:rPr>
+          <w:rFonts w:ascii="Calibri" w:hAnsi="Calibri" w:cs="Calibri" w:eastAsia="Calibri"/>
+          <w:b/>
+          <w:color w:val="auto"/>
+          <w:spacing w:val="0"/>
+          <w:position w:val="0"/>
+          <w:sz w:val="22"/>
+          <w:shd w:fill="auto" w:val="clear"/>
+        </w:rPr>
+      </w:pPr>
     </w:p>
     <w:p>
       <w:pPr>

</xml_diff>